<commit_message>
added module 0 discussion, corrections to file paths
</commit_message>
<xml_diff>
--- a/portfolio_pgdip/module0/assignments/Discussion - eportfolios.docx
+++ b/portfolio_pgdip/module0/assignments/Discussion - eportfolios.docx
@@ -5,31 +5,95 @@
     <w:p>
       <w:pPr>
         <w:rPr>
+          <w:rFonts w:ascii="Arial" w:hAnsi="Arial" w:cs="Arial"/>
           <w:b/>
+          <w:bCs/>
+          <w:color w:val="37474F"/>
+          <w:sz w:val="21"/>
+          <w:szCs w:val="21"/>
+          <w:shd w:val="clear" w:color="auto" w:fill="FFFFFF"/>
         </w:rPr>
       </w:pPr>
+      <w:r>
+        <w:br/>
+      </w:r>
+      <w:proofErr w:type="spellStart"/>
       <w:proofErr w:type="gramStart"/>
       <w:r>
         <w:rPr>
+          <w:rFonts w:ascii="Arial" w:hAnsi="Arial" w:cs="Arial"/>
           <w:b/>
+          <w:bCs/>
+          <w:color w:val="37474F"/>
+          <w:sz w:val="21"/>
+          <w:szCs w:val="21"/>
+          <w:shd w:val="clear" w:color="auto" w:fill="FFFFFF"/>
         </w:rPr>
-        <w:t>e-portfolios</w:t>
-      </w:r>
+        <w:t>ePortofolios</w:t>
+      </w:r>
+      <w:proofErr w:type="spellEnd"/>
       <w:proofErr w:type="gramEnd"/>
+      <w:r>
+        <w:rPr>
+          <w:rFonts w:ascii="Arial" w:hAnsi="Arial" w:cs="Arial"/>
+          <w:b/>
+          <w:bCs/>
+          <w:color w:val="37474F"/>
+          <w:sz w:val="21"/>
+          <w:szCs w:val="21"/>
+          <w:shd w:val="clear" w:color="auto" w:fill="FFFFFF"/>
+        </w:rPr>
+        <w:t xml:space="preserve"> in </w:t>
+      </w:r>
+      <w:proofErr w:type="spellStart"/>
+      <w:r>
+        <w:rPr>
+          <w:rFonts w:ascii="Arial" w:hAnsi="Arial" w:cs="Arial"/>
+          <w:b/>
+          <w:bCs/>
+          <w:color w:val="37474F"/>
+          <w:sz w:val="21"/>
+          <w:szCs w:val="21"/>
+          <w:shd w:val="clear" w:color="auto" w:fill="FFFFFF"/>
+        </w:rPr>
+        <w:t>postgradute</w:t>
+      </w:r>
+      <w:proofErr w:type="spellEnd"/>
+      <w:r>
+        <w:rPr>
+          <w:rFonts w:ascii="Arial" w:hAnsi="Arial" w:cs="Arial"/>
+          <w:b/>
+          <w:bCs/>
+          <w:color w:val="37474F"/>
+          <w:sz w:val="21"/>
+          <w:szCs w:val="21"/>
+          <w:shd w:val="clear" w:color="auto" w:fill="FFFFFF"/>
+        </w:rPr>
+        <w:t xml:space="preserve"> degrees - a personal perspective</w:t>
+      </w:r>
     </w:p>
-    <w:p/>
     <w:p>
       <w:pPr>
         <w:rPr>
+          <w:rFonts w:ascii="Arial" w:hAnsi="Arial" w:cs="Arial"/>
           <w:b/>
+          <w:bCs/>
+          <w:color w:val="37474F"/>
+          <w:sz w:val="21"/>
+          <w:szCs w:val="21"/>
+          <w:shd w:val="clear" w:color="auto" w:fill="FFFFFF"/>
         </w:rPr>
       </w:pPr>
       <w:r>
         <w:rPr>
-          <w:b/>
+          <w:rFonts w:ascii="Arial" w:hAnsi="Arial" w:cs="Arial"/>
+          <w:color w:val="4C5A73"/>
+          <w:shd w:val="clear" w:color="auto" w:fill="FFFFFF"/>
         </w:rPr>
-        <w:t>Text:</w:t>
-      </w:r>
+        <w:t>22 April 2024</w:t>
+      </w:r>
+      <w:bookmarkStart w:id="0" w:name="_GoBack"/>
+      <w:bookmarkEnd w:id="0"/>
     </w:p>
     <w:p>
       <w:pPr>
@@ -37,7 +101,6 @@
         <w:spacing w:before="0" w:beforeAutospacing="0"/>
         <w:jc w:val="both"/>
       </w:pPr>
-      <w:bookmarkStart w:id="0" w:name="_GoBack"/>
       <w:r>
         <w:t>My name’s</w:t>
       </w:r>
@@ -221,10 +284,7 @@
         <w:t xml:space="preserve"> can prove a challenging task. In my perspective, these are mainly to do with identifying a suitable structure, choosing an appropriate tool, and ensuring that new outputs are included and the overall document updated in a regular basis. However, I look forward to jumping into this and learning </w:t>
       </w:r>
       <w:r>
-        <w:t xml:space="preserve">about </w:t>
-      </w:r>
-      <w:r>
-        <w:t xml:space="preserve">useful </w:t>
+        <w:t xml:space="preserve">about useful </w:t>
       </w:r>
       <w:r>
         <w:t>new approaches along the way</w:t>
@@ -236,7 +296,6 @@
         <w:t>.</w:t>
       </w:r>
     </w:p>
-    <w:bookmarkEnd w:id="0"/>
     <w:p>
       <w:pPr>
         <w:pStyle w:val="NormalWeb"/>
@@ -248,109 +307,6 @@
         <w:pStyle w:val="NormalWeb"/>
         <w:spacing w:before="0" w:beforeAutospacing="0"/>
       </w:pPr>
-    </w:p>
-    <w:p>
-      <w:pPr>
-        <w:pStyle w:val="NormalWeb"/>
-        <w:spacing w:before="0" w:beforeAutospacing="0"/>
-      </w:pPr>
-    </w:p>
-    <w:p/>
-    <w:p/>
-    <w:p/>
-    <w:p/>
-    <w:p>
-      <w:pPr>
-        <w:rPr>
-          <w:b/>
-        </w:rPr>
-      </w:pPr>
-      <w:r>
-        <w:rPr>
-          <w:b/>
-        </w:rPr>
-        <w:t>Notes:</w:t>
-      </w:r>
-    </w:p>
-    <w:p>
-      <w:r>
-        <w:t>Reflective learning (meaning of activities/items collated, relation to wider knowledge)</w:t>
-      </w:r>
-    </w:p>
-    <w:p>
-      <w:r>
-        <w:t>Keep track of achievements</w:t>
-      </w:r>
-    </w:p>
-    <w:p>
-      <w:r>
-        <w:t>Personal voice</w:t>
-      </w:r>
-    </w:p>
-    <w:p>
-      <w:r>
-        <w:t>Platform for subsequent engagement, pitching, recruitment, collaboration</w:t>
-      </w:r>
-    </w:p>
-    <w:p>
-      <w:r>
-        <w:lastRenderedPageBreak/>
-        <w:t>Keeping track of things in a meaningful way and curating it with care helps to realise the progress made and to take pride in it, amplifying value gained from learning and building confidence to take on more challenging tasks afterwards</w:t>
-      </w:r>
-    </w:p>
-    <w:p>
-      <w:r>
-        <w:tab/>
-        <w:t>Also an incentive to create better work</w:t>
-      </w:r>
-    </w:p>
-    <w:p/>
-    <w:p>
-      <w:r>
-        <w:t>Decision around what to share and with whom – might be different for different audiences (personal activities, academic, professional competencies)</w:t>
-      </w:r>
-    </w:p>
-    <w:p>
-      <w:r>
-        <w:tab/>
-        <w:t>Different views for different audiences</w:t>
-      </w:r>
-    </w:p>
-    <w:p>
-      <w:r>
-        <w:tab/>
-        <w:t>Platform for future recruitment</w:t>
-      </w:r>
-    </w:p>
-    <w:p/>
-    <w:p>
-      <w:r>
-        <w:t>Important to make it personal, unique; not something imposed; opportunity to showcase uniqueness of thought, experience, competencies</w:t>
-      </w:r>
-    </w:p>
-    <w:p>
-      <w:r>
-        <w:t>Presentation may be as important as content – shows care, attention to detail, commitment</w:t>
-      </w:r>
-      <w:r>
-        <w:t>, enthusiasm, dedication</w:t>
-      </w:r>
-    </w:p>
-    <w:p>
-      <w:r>
-        <w:t>Shows innovation, computer proficiency</w:t>
-      </w:r>
-    </w:p>
-    <w:p/>
-    <w:p>
-      <w:r>
-        <w:t>May take form of a personal blog</w:t>
-      </w:r>
-    </w:p>
-    <w:p>
-      <w:r>
-        <w:t>May take some time to create, but once the structure is in place can be a valuable tool to keep updating over time</w:t>
-      </w:r>
     </w:p>
     <w:p/>
     <w:sectPr>

</xml_diff>